<commit_message>
Methode einheiten für Grammatik
</commit_message>
<xml_diff>
--- a/klasse+client/todo + probleme.docx
+++ b/klasse+client/todo + probleme.docx
@@ -260,14 +260,49 @@
           <w:numId w:val="1"/>
         </w:numPr>
         <w:rPr>
-          <w:color w:val="F4B083" w:themeColor="accent2" w:themeTint="99"/>
-        </w:rPr>
-      </w:pPr>
-      <w:r>
-        <w:rPr>
-          <w:color w:val="F4B083" w:themeColor="accent2" w:themeTint="99"/>
-        </w:rPr>
-        <w:t>Problem: mehrere Mengenangaben für die gleiche Zutat (für Teig, für Füllung, etc…)</w:t>
+          <w:strike/>
+        </w:rPr>
+      </w:pPr>
+      <w:proofErr w:type="spellStart"/>
+      <w:r>
+        <w:rPr>
+          <w:strike/>
+        </w:rPr>
+        <w:t>get_einheiten</w:t>
+      </w:r>
+      <w:proofErr w:type="spellEnd"/>
+      <w:r>
+        <w:rPr>
+          <w:strike/>
+        </w:rPr>
+        <w:t xml:space="preserve"> </w:t>
+      </w:r>
+      <w:r>
+        <w:t>(</w:t>
+      </w:r>
+      <w:proofErr w:type="spellStart"/>
+      <w:r>
+        <w:t>def</w:t>
+      </w:r>
+      <w:proofErr w:type="spellEnd"/>
+      <w:r>
+        <w:t xml:space="preserve"> </w:t>
+      </w:r>
+      <w:proofErr w:type="spellStart"/>
+      <w:r>
+        <w:t>einheiten</w:t>
+      </w:r>
+      <w:proofErr w:type="spellEnd"/>
+      <w:r>
+        <w:t>(</w:t>
+      </w:r>
+      <w:proofErr w:type="spellStart"/>
+      <w:r>
+        <w:t>self</w:t>
+      </w:r>
+      <w:proofErr w:type="spellEnd"/>
+      <w:r>
+        <w:t>))</w:t>
       </w:r>
     </w:p>
     <w:p>
@@ -277,12 +312,16 @@
           <w:ilvl w:val="0"/>
           <w:numId w:val="1"/>
         </w:numPr>
-      </w:pPr>
-      <w:proofErr w:type="spellStart"/>
-      <w:r>
-        <w:t>get_einheiten</w:t>
-      </w:r>
-      <w:proofErr w:type="spellEnd"/>
+        <w:rPr>
+          <w:strike/>
+        </w:rPr>
+      </w:pPr>
+      <w:r>
+        <w:rPr>
+          <w:strike/>
+        </w:rPr>
+        <w:t>Einkaufsliste</w:t>
+      </w:r>
     </w:p>
     <w:p>
       <w:pPr>
@@ -291,15 +330,9 @@
           <w:ilvl w:val="0"/>
           <w:numId w:val="1"/>
         </w:numPr>
-        <w:rPr>
-          <w:strike/>
-        </w:rPr>
-      </w:pPr>
-      <w:r>
-        <w:rPr>
-          <w:strike/>
-        </w:rPr>
-        <w:t>Einkaufsliste</w:t>
+      </w:pPr>
+      <w:r>
+        <w:t>Client ergänzen um Umrechnen</w:t>
       </w:r>
     </w:p>
     <w:p>
@@ -311,7 +344,7 @@
         </w:numPr>
       </w:pPr>
       <w:r>
-        <w:t>Client ergänzen um Umrechnen</w:t>
+        <w:t>Client ergänzen um Einkaufszettel</w:t>
       </w:r>
     </w:p>
     <w:p>
@@ -323,7 +356,55 @@
         </w:numPr>
       </w:pPr>
       <w:r>
-        <w:t>Client ergänzen um Einkaufszettel</w:t>
+        <w:t>Client ergänzen um Frage ob Zutat benötigt wird</w:t>
+      </w:r>
+    </w:p>
+    <w:p/>
+    <w:p>
+      <w:r>
+        <w:t>Priorisierung:</w:t>
+      </w:r>
+    </w:p>
+    <w:p>
+      <w:pPr>
+        <w:pStyle w:val="Listenabsatz"/>
+        <w:numPr>
+          <w:ilvl w:val="0"/>
+          <w:numId w:val="2"/>
+        </w:numPr>
+      </w:pPr>
+      <w:r>
+        <w:t>Rezept aus URL anstatt aus Datei erstellen</w:t>
+      </w:r>
+    </w:p>
+    <w:p>
+      <w:pPr>
+        <w:pStyle w:val="Listenabsatz"/>
+        <w:numPr>
+          <w:ilvl w:val="0"/>
+          <w:numId w:val="2"/>
+        </w:numPr>
+      </w:pPr>
+      <w:r>
+        <w:t>Suchmaschine</w:t>
+      </w:r>
+      <w:r>
+        <w:t xml:space="preserve">: Suchanfragen nach Rezepten stellen, </w:t>
+      </w:r>
+      <w:r>
+        <w:t>aus Auswahl auswählen</w:t>
+      </w:r>
+    </w:p>
+    <w:p>
+      <w:pPr>
+        <w:pStyle w:val="Listenabsatz"/>
+        <w:numPr>
+          <w:ilvl w:val="0"/>
+          <w:numId w:val="2"/>
+        </w:numPr>
+      </w:pPr>
+      <w:r>
+        <w:t>Auswahl aufgrund von bestimmten Zutaten, Zeiten treffen</w:t>
       </w:r>
       <w:bookmarkStart w:id="0" w:name="_GoBack"/>
       <w:bookmarkEnd w:id="0"/>
@@ -333,29 +414,11 @@
         <w:pStyle w:val="Listenabsatz"/>
         <w:numPr>
           <w:ilvl w:val="0"/>
-          <w:numId w:val="1"/>
-        </w:numPr>
-      </w:pPr>
-      <w:r>
-        <w:t>Client ergänzen um Frage ob Zutat benötigt wird</w:t>
-      </w:r>
-    </w:p>
-    <w:p/>
-    <w:p>
-      <w:r>
-        <w:t>Priorisierung:</w:t>
-      </w:r>
-    </w:p>
-    <w:p>
-      <w:pPr>
-        <w:pStyle w:val="Listenabsatz"/>
-        <w:numPr>
-          <w:ilvl w:val="0"/>
           <w:numId w:val="2"/>
         </w:numPr>
       </w:pPr>
       <w:r>
-        <w:t>Rezept aus URL anstatt aus Datei erstellen</w:t>
+        <w:t>Problem: mehrere Mengenangaben für die gleiche Zutat (für Teig, für Füllung, etc…)</w:t>
       </w:r>
     </w:p>
     <w:p>
@@ -367,13 +430,7 @@
         </w:numPr>
       </w:pPr>
       <w:r>
-        <w:t>Suchmaschine</w:t>
-      </w:r>
-      <w:r>
-        <w:t xml:space="preserve">: Suchanfragen nach Rezepten stellen, </w:t>
-      </w:r>
-      <w:r>
-        <w:t>aus Auswahl auswählen</w:t>
+        <w:t>Einkaufszettel formatieren</w:t>
       </w:r>
     </w:p>
     <w:p>
@@ -385,7 +442,7 @@
         </w:numPr>
       </w:pPr>
       <w:r>
-        <w:t>Auswahl aufgrund von bestimmten Zutaten, Zeiten treffen</w:t>
+        <w:t>Benutzerklasse</w:t>
       </w:r>
     </w:p>
     <w:p>
@@ -397,7 +454,31 @@
         </w:numPr>
       </w:pPr>
       <w:r>
-        <w:t>Benutzerklasse</w:t>
+        <w:t xml:space="preserve">eins </w:t>
+      </w:r>
+      <w:proofErr w:type="spellStart"/>
+      <w:r>
+        <w:t>vs</w:t>
+      </w:r>
+      <w:proofErr w:type="spellEnd"/>
+      <w:r>
+        <w:t xml:space="preserve"> ein </w:t>
+      </w:r>
+      <w:proofErr w:type="spellStart"/>
+      <w:r>
+        <w:t>vs</w:t>
+      </w:r>
+      <w:proofErr w:type="spellEnd"/>
+      <w:r>
+        <w:t xml:space="preserve"> eine, </w:t>
+      </w:r>
+      <w:proofErr w:type="spellStart"/>
+      <w:r>
+        <w:t>etc</w:t>
+      </w:r>
+      <w:proofErr w:type="spellEnd"/>
+      <w:r>
+        <w:t xml:space="preserve"> </w:t>
       </w:r>
     </w:p>
     <w:sectPr>

</xml_diff>